<commit_message>
Añadí nuevo trabajo en Playa
</commit_message>
<xml_diff>
--- a/asest/pdf/Curriculum Magalí Nuñez.docx
+++ b/asest/pdf/Curriculum Magalí Nuñez.docx
@@ -116,47 +116,37 @@
           <w:sz w:val="18"/>
           <w:szCs w:val="18"/>
         </w:rPr>
-        <w:t xml:space="preserve"> Personal </w:t>
-      </w:r>
-      <w:proofErr w:type="spellStart"/>
-      <w:r>
+        <w:t xml:space="preserve"> Personal Trainer</w:t>
+      </w:r>
+    </w:p>
+    <w:p>
+      <w:pPr>
+        <w:spacing w:after="0" w:line="240" w:lineRule="auto"/>
+        <w:ind w:left="57" w:hanging="10"/>
+        <w:jc w:val="center"/>
         <w:rPr>
           <w:rFonts w:ascii="Arial Rounded MT Bold" w:hAnsi="Arial Rounded MT Bold"/>
           <w:sz w:val="18"/>
           <w:szCs w:val="18"/>
         </w:rPr>
-        <w:t>Trainer</w:t>
-      </w:r>
-      <w:proofErr w:type="spellEnd"/>
-    </w:p>
-    <w:p>
-      <w:pPr>
-        <w:spacing w:after="0" w:line="240" w:lineRule="auto"/>
-        <w:ind w:left="57" w:hanging="10"/>
-        <w:jc w:val="center"/>
+      </w:pPr>
+      <w:r>
         <w:rPr>
           <w:rFonts w:ascii="Arial Rounded MT Bold" w:hAnsi="Arial Rounded MT Bold"/>
           <w:sz w:val="18"/>
           <w:szCs w:val="18"/>
         </w:rPr>
-      </w:pPr>
-      <w:r>
+        <w:t>Cantante</w:t>
+      </w:r>
+    </w:p>
+    <w:p>
+      <w:pPr>
+        <w:spacing w:after="0" w:line="240" w:lineRule="auto"/>
         <w:rPr>
           <w:rFonts w:ascii="Arial Rounded MT Bold" w:hAnsi="Arial Rounded MT Bold"/>
           <w:sz w:val="18"/>
           <w:szCs w:val="18"/>
         </w:rPr>
-        <w:t>Cantante</w:t>
-      </w:r>
-    </w:p>
-    <w:p>
-      <w:pPr>
-        <w:spacing w:after="0" w:line="240" w:lineRule="auto"/>
-        <w:rPr>
-          <w:rFonts w:ascii="Arial Rounded MT Bold" w:hAnsi="Arial Rounded MT Bold"/>
-          <w:sz w:val="18"/>
-          <w:szCs w:val="18"/>
-        </w:rPr>
       </w:pPr>
     </w:p>
     <w:p>
@@ -213,7 +203,6 @@
           <w:szCs w:val="28"/>
         </w:rPr>
       </w:pPr>
-      <w:proofErr w:type="gramStart"/>
       <w:r>
         <w:rPr>
           <w:sz w:val="20"/>
@@ -226,15 +215,7 @@
           <w:sz w:val="20"/>
           <w:szCs w:val="28"/>
         </w:rPr>
-        <w:t>:</w:t>
-      </w:r>
-      <w:proofErr w:type="gramEnd"/>
-      <w:r>
-        <w:rPr>
-          <w:sz w:val="20"/>
-          <w:szCs w:val="28"/>
-        </w:rPr>
-        <w:t xml:space="preserve"> +5</w:t>
+        <w:t>: +5</w:t>
       </w:r>
       <w:r>
         <w:rPr>
@@ -611,7 +592,6 @@
           <w:sz w:val="24"/>
         </w:rPr>
       </w:pPr>
-      <w:proofErr w:type="gramStart"/>
       <w:r>
         <w:rPr>
           <w:sz w:val="24"/>
@@ -629,15 +609,7 @@
           <w:sz w:val="18"/>
           <w:szCs w:val="18"/>
         </w:rPr>
-        <w:t>-</w:t>
-      </w:r>
-      <w:proofErr w:type="gramEnd"/>
-      <w:r>
-        <w:rPr>
-          <w:sz w:val="18"/>
-          <w:szCs w:val="18"/>
-        </w:rPr>
-        <w:t>20</w:t>
+        <w:t>-20</w:t>
       </w:r>
       <w:r>
         <w:rPr>
@@ -714,15 +686,7 @@
         </w:rPr>
       </w:pPr>
       <w:r>
-        <w:t>Gimnasio "</w:t>
-      </w:r>
-      <w:proofErr w:type="spellStart"/>
-      <w:r>
-        <w:t>Habrock</w:t>
-      </w:r>
-      <w:proofErr w:type="spellEnd"/>
-      <w:r>
-        <w:t>"</w:t>
+        <w:t>Gimnasio "Habrock"</w:t>
       </w:r>
       <w:r>
         <w:rPr>
@@ -1100,7 +1064,7 @@
           <w:sz w:val="20"/>
           <w:szCs w:val="24"/>
         </w:rPr>
-        <w:t>NIÑERA</w:t>
+        <w:t>PROFESORA DE FUNCIONAL y CROSSFIT</w:t>
       </w:r>
     </w:p>
     <w:p>
@@ -1113,7 +1077,7 @@
         <w:rPr>
           <w:sz w:val="18"/>
         </w:rPr>
-        <w:t>Desde julio 2019 hasta marzo 2020</w:t>
+        <w:t>Desde julio 2021 hasta diciembre 2023</w:t>
       </w:r>
     </w:p>
     <w:p>
@@ -1123,7 +1087,17 @@
         <w:jc w:val="both"/>
       </w:pPr>
       <w:r>
-        <w:t>Teléfono Sabrina: +54 9 351 614-1790</w:t>
+        <w:t>Inicié mis primeras experiencias como profesora en el Gimnasio ''CROSSTIME"</w:t>
+      </w:r>
+    </w:p>
+    <w:p>
+      <w:pPr>
+        <w:spacing w:after="0" w:line="240" w:lineRule="auto"/>
+        <w:ind w:left="57" w:hanging="5"/>
+        <w:jc w:val="both"/>
+      </w:pPr>
+      <w:r>
+        <w:t>Teléfono "CROSSTIME": +54 9 351 226-2172</w:t>
       </w:r>
     </w:p>
     <w:p>
@@ -1149,7 +1123,23 @@
           <w:sz w:val="20"/>
           <w:szCs w:val="24"/>
         </w:rPr>
-        <w:t>EMPLEADA COMERCIAL en "súper Justo"</w:t>
+        <w:t>COACH DE CROSSFIT</w:t>
+      </w:r>
+    </w:p>
+    <w:p>
+      <w:pPr>
+        <w:spacing w:after="0" w:line="240" w:lineRule="auto"/>
+        <w:ind w:left="57" w:hanging="5"/>
+        <w:jc w:val="both"/>
+      </w:pPr>
+      <w:r>
+        <w:t>Continué aprendiendo en el área del Crossfit dando clases en el Gimnasio</w:t>
+      </w:r>
+      <w:r>
+        <w:t xml:space="preserve"> </w:t>
+      </w:r>
+      <w:r>
+        <w:t>"HABROK" de Villa Carlos Paz</w:t>
       </w:r>
     </w:p>
     <w:p>
@@ -1162,7 +1152,13 @@
         <w:rPr>
           <w:sz w:val="18"/>
         </w:rPr>
-        <w:t>Desde marzo 2020 hasta marzo 2022</w:t>
+        <w:t>Desde abril 2022 hasta abril de 2023</w:t>
+      </w:r>
+      <w:r>
+        <w:rPr>
+          <w:sz w:val="18"/>
+        </w:rPr>
+        <w:t xml:space="preserve"> que inicié profesorado de Ed.Física</w:t>
       </w:r>
     </w:p>
     <w:p>
@@ -1172,7 +1168,13 @@
         <w:jc w:val="both"/>
       </w:pPr>
       <w:r>
-        <w:t>Teléfono "super Justo": +54 9 351 267-2146</w:t>
+        <w:t>Teléfono "HABRO</w:t>
+      </w:r>
+      <w:r>
+        <w:t>K</w:t>
+      </w:r>
+      <w:r>
+        <w:t>": +54 9 351 351-4102</w:t>
       </w:r>
     </w:p>
     <w:p>
@@ -1198,20 +1200,7 @@
           <w:sz w:val="20"/>
           <w:szCs w:val="24"/>
         </w:rPr>
-        <w:t>PROFESORA DE FUNCIONAL y CROSSFIT</w:t>
-      </w:r>
-    </w:p>
-    <w:p>
-      <w:pPr>
-        <w:spacing w:after="0" w:line="240" w:lineRule="auto"/>
-        <w:ind w:left="57" w:hanging="10"/>
-        <w:jc w:val="both"/>
-      </w:pPr>
-      <w:r>
-        <w:rPr>
-          <w:sz w:val="18"/>
-        </w:rPr>
-        <w:t>Desde julio 2021 hasta diciembre 2023</w:t>
+        <w:t>COORDINADORA DE GRUPOS Y JUEGOS</w:t>
       </w:r>
     </w:p>
     <w:p>
@@ -1221,7 +1210,7 @@
         <w:jc w:val="both"/>
       </w:pPr>
       <w:r>
-        <w:t>Inicié mis primeras experiencias como profesora en el Gimnasio ''CROSSTIME"</w:t>
+        <w:t>En este PARQUE ACUÁTICO "MUNDO COCOGUANA" con su PARQUE AÉREO "KING PARK" aprendí a manejar grupos, con mi equipo de trabajo, de hasta 400 niños y/o jóvenes.</w:t>
       </w:r>
     </w:p>
     <w:p>
@@ -1231,33 +1220,10 @@
         <w:jc w:val="both"/>
       </w:pPr>
       <w:r>
-        <w:t>Teléfono "CROSSTIME": +54 9 351 226-2172</w:t>
-      </w:r>
-    </w:p>
-    <w:p>
-      <w:pPr>
-        <w:pStyle w:val="Prrafodelista"/>
-        <w:numPr>
-          <w:ilvl w:val="0"/>
-          <w:numId w:val="1"/>
-        </w:numPr>
-        <w:spacing w:after="0" w:line="240" w:lineRule="auto"/>
-        <w:jc w:val="both"/>
-        <w:rPr>
-          <w:b/>
-          <w:bCs/>
-          <w:sz w:val="20"/>
-          <w:szCs w:val="24"/>
-        </w:rPr>
-      </w:pPr>
-      <w:r>
-        <w:rPr>
-          <w:b/>
-          <w:bCs/>
-          <w:sz w:val="20"/>
-          <w:szCs w:val="24"/>
-        </w:rPr>
-        <w:t>COACH DE CROSSFIT</w:t>
+        <w:t>Temporadas</w:t>
+      </w:r>
+      <w:r>
+        <w:t xml:space="preserve"> de verano: 2022, 2023 y 2024 y para eventos especiales</w:t>
       </w:r>
     </w:p>
     <w:p>
@@ -1267,125 +1233,7 @@
         <w:jc w:val="both"/>
       </w:pPr>
       <w:r>
-        <w:t>Continué aprendiendo en el área del Crossfit dando clases en el Gimnasio</w:t>
-      </w:r>
-      <w:r>
-        <w:t xml:space="preserve"> </w:t>
-      </w:r>
-      <w:r>
-        <w:t>"HABROK" de Villa Carlos Paz</w:t>
-      </w:r>
-    </w:p>
-    <w:p>
-      <w:pPr>
-        <w:spacing w:after="0" w:line="240" w:lineRule="auto"/>
-        <w:ind w:left="57" w:hanging="10"/>
-        <w:jc w:val="both"/>
-      </w:pPr>
-      <w:r>
-        <w:rPr>
-          <w:sz w:val="18"/>
-        </w:rPr>
-        <w:t>Desde abril 2022 hasta abril de 2023</w:t>
-      </w:r>
-      <w:r>
-        <w:rPr>
-          <w:sz w:val="18"/>
-        </w:rPr>
-        <w:t xml:space="preserve"> que inicié profesorado de </w:t>
-      </w:r>
-      <w:proofErr w:type="spellStart"/>
-      <w:proofErr w:type="gramStart"/>
-      <w:r>
-        <w:rPr>
-          <w:sz w:val="18"/>
-        </w:rPr>
-        <w:t>Ed.Física</w:t>
-      </w:r>
-      <w:proofErr w:type="spellEnd"/>
-      <w:proofErr w:type="gramEnd"/>
-    </w:p>
-    <w:p>
-      <w:pPr>
-        <w:spacing w:after="0" w:line="240" w:lineRule="auto"/>
-        <w:ind w:left="57" w:hanging="5"/>
-        <w:jc w:val="both"/>
-      </w:pPr>
-      <w:r>
-        <w:t>Teléfono "HABRO</w:t>
-      </w:r>
-      <w:r>
-        <w:t>K</w:t>
-      </w:r>
-      <w:r>
-        <w:t>": +54 9 351 351-4102</w:t>
-      </w:r>
-    </w:p>
-    <w:p>
-      <w:pPr>
-        <w:pStyle w:val="Prrafodelista"/>
-        <w:numPr>
-          <w:ilvl w:val="0"/>
-          <w:numId w:val="1"/>
-        </w:numPr>
-        <w:spacing w:after="0" w:line="240" w:lineRule="auto"/>
-        <w:jc w:val="both"/>
-        <w:rPr>
-          <w:b/>
-          <w:bCs/>
-          <w:sz w:val="20"/>
-          <w:szCs w:val="24"/>
-        </w:rPr>
-      </w:pPr>
-      <w:r>
-        <w:rPr>
-          <w:b/>
-          <w:bCs/>
-          <w:sz w:val="20"/>
-          <w:szCs w:val="24"/>
-        </w:rPr>
-        <w:t>COORDINADORA DE GRUPOS Y JUEGOS</w:t>
-      </w:r>
-    </w:p>
-    <w:p>
-      <w:pPr>
-        <w:spacing w:after="0" w:line="240" w:lineRule="auto"/>
-        <w:ind w:left="57" w:hanging="5"/>
-        <w:jc w:val="both"/>
-      </w:pPr>
-      <w:r>
-        <w:t>En este PARQUE ACUÁTICO "MUNDO COCOGUANA" con su PARQUE AÉREO "KING PARK" aprendí a manejar grupos, con mi equipo de trabajo, de hasta 400 niños y/o jóvenes.</w:t>
-      </w:r>
-    </w:p>
-    <w:p>
-      <w:pPr>
-        <w:spacing w:after="0" w:line="240" w:lineRule="auto"/>
-        <w:ind w:left="57" w:hanging="5"/>
-        <w:jc w:val="both"/>
-      </w:pPr>
-      <w:r>
-        <w:t>Temporadas</w:t>
-      </w:r>
-      <w:r>
-        <w:t xml:space="preserve"> de verano: 2022, 2023 y 2024 y para eventos especiales</w:t>
-      </w:r>
-    </w:p>
-    <w:p>
-      <w:pPr>
-        <w:spacing w:after="0" w:line="240" w:lineRule="auto"/>
-        <w:ind w:left="57" w:hanging="5"/>
-        <w:jc w:val="both"/>
-      </w:pPr>
-      <w:r>
-        <w:t xml:space="preserve">Teléfono "King Park-Mundo </w:t>
-      </w:r>
-      <w:proofErr w:type="spellStart"/>
-      <w:r>
-        <w:t>CocoGuana</w:t>
-      </w:r>
-      <w:proofErr w:type="spellEnd"/>
-      <w:r>
-        <w:t>": +54 9 3541 61-7236</w:t>
+        <w:t>Teléfono "King Park-Mundo CocoGuana": +54 9 3541 61-7236</w:t>
       </w:r>
     </w:p>
     <w:p>
@@ -1512,7 +1360,7 @@
           <w:sz w:val="20"/>
           <w:szCs w:val="24"/>
         </w:rPr>
-        <w:t>EMPLEADA COMERCIAL</w:t>
+        <w:t xml:space="preserve">MOZA EN EVENTOS </w:t>
       </w:r>
     </w:p>
     <w:p>
@@ -1522,21 +1370,7 @@
         <w:jc w:val="both"/>
       </w:pPr>
       <w:r>
-        <w:t>En mis tardes trabajé en el local de ropa</w:t>
-      </w:r>
-      <w:r>
-        <w:t xml:space="preserve"> </w:t>
-      </w:r>
-      <w:r>
-        <w:t>"</w:t>
-      </w:r>
-      <w:proofErr w:type="spellStart"/>
-      <w:r>
-        <w:t>TOKlO</w:t>
-      </w:r>
-      <w:proofErr w:type="spellEnd"/>
-      <w:r>
-        <w:t xml:space="preserve"> - MODA URBANA"</w:t>
+        <w:t>Trabajé para eventos especiales cuando éstos se generan para  "HOY COCINA MABEL”</w:t>
       </w:r>
     </w:p>
     <w:p>
@@ -1544,24 +1378,15 @@
         <w:spacing w:after="0" w:line="240" w:lineRule="auto"/>
         <w:ind w:left="57" w:hanging="10"/>
         <w:jc w:val="both"/>
-      </w:pPr>
-      <w:r>
         <w:rPr>
           <w:sz w:val="18"/>
         </w:rPr>
-        <w:t xml:space="preserve">Desde abril 2023 hasta </w:t>
-      </w:r>
+      </w:pPr>
       <w:r>
         <w:rPr>
           <w:sz w:val="18"/>
         </w:rPr>
-        <w:t>septiembre</w:t>
-      </w:r>
-      <w:r>
-        <w:rPr>
-          <w:sz w:val="18"/>
-        </w:rPr>
-        <w:t xml:space="preserve"> 2024</w:t>
+        <w:t>Eventos esporádicos: de 2020 a 2024</w:t>
       </w:r>
     </w:p>
     <w:p>
@@ -1571,7 +1396,7 @@
         <w:jc w:val="both"/>
       </w:pPr>
       <w:r>
-        <w:t>Teléfono "TOKIO": +54 9 351 616-9688</w:t>
+        <w:t>Teléfono “MABEL”: +54 9 351 210-6331</w:t>
       </w:r>
     </w:p>
     <w:p>
@@ -1597,6 +1422,83 @@
           <w:sz w:val="20"/>
           <w:szCs w:val="24"/>
         </w:rPr>
+        <w:t>EMPLEADA COMERCIAL</w:t>
+      </w:r>
+    </w:p>
+    <w:p>
+      <w:pPr>
+        <w:spacing w:after="0" w:line="240" w:lineRule="auto"/>
+        <w:ind w:left="57" w:hanging="5"/>
+        <w:jc w:val="both"/>
+      </w:pPr>
+      <w:r>
+        <w:t>En mis tardes trabajé en el local de ropa</w:t>
+      </w:r>
+      <w:r>
+        <w:t xml:space="preserve"> </w:t>
+      </w:r>
+      <w:r>
+        <w:t>"TOKlO - MODA URBANA"</w:t>
+      </w:r>
+    </w:p>
+    <w:p>
+      <w:pPr>
+        <w:spacing w:after="0" w:line="240" w:lineRule="auto"/>
+        <w:ind w:left="57" w:hanging="10"/>
+        <w:jc w:val="both"/>
+      </w:pPr>
+      <w:r>
+        <w:rPr>
+          <w:sz w:val="18"/>
+        </w:rPr>
+        <w:t xml:space="preserve">Desde abril 2023 hasta </w:t>
+      </w:r>
+      <w:r>
+        <w:rPr>
+          <w:sz w:val="18"/>
+        </w:rPr>
+        <w:t>septiembre</w:t>
+      </w:r>
+      <w:r>
+        <w:rPr>
+          <w:sz w:val="18"/>
+        </w:rPr>
+        <w:t xml:space="preserve"> 2024</w:t>
+      </w:r>
+    </w:p>
+    <w:p>
+      <w:pPr>
+        <w:spacing w:after="0" w:line="240" w:lineRule="auto"/>
+        <w:ind w:left="57" w:hanging="5"/>
+        <w:jc w:val="both"/>
+      </w:pPr>
+      <w:r>
+        <w:t>Teléfono "TOKIO": +54 9 351 616-9688</w:t>
+      </w:r>
+    </w:p>
+    <w:p>
+      <w:pPr>
+        <w:pStyle w:val="Prrafodelista"/>
+        <w:numPr>
+          <w:ilvl w:val="0"/>
+          <w:numId w:val="1"/>
+        </w:numPr>
+        <w:spacing w:after="0" w:line="240" w:lineRule="auto"/>
+        <w:jc w:val="both"/>
+        <w:rPr>
+          <w:b/>
+          <w:bCs/>
+          <w:sz w:val="20"/>
+          <w:szCs w:val="24"/>
+        </w:rPr>
+      </w:pPr>
+      <w:r>
+        <w:rPr>
+          <w:b/>
+          <w:bCs/>
+          <w:sz w:val="20"/>
+          <w:szCs w:val="24"/>
+        </w:rPr>
         <w:t>ANIMADORA DE FIESTAS Y EVENTOS</w:t>
       </w:r>
     </w:p>
@@ -1609,15 +1511,13 @@
         </w:rPr>
       </w:pPr>
       <w:r>
-        <w:t xml:space="preserve">Continuando con mi experiencia en áreas recreativas, los fines de semana trabajo en el salón de fiestas: "LIV- </w:t>
-      </w:r>
-      <w:proofErr w:type="spellStart"/>
-      <w:r>
-        <w:t>Muktiespacio</w:t>
-      </w:r>
-      <w:proofErr w:type="spellEnd"/>
-      <w:r>
-        <w:t>"</w:t>
+        <w:t>Continuando con mi experiencia en áreas recreativas, los fines de semana trabaj</w:t>
+      </w:r>
+      <w:r>
+        <w:t>é</w:t>
+      </w:r>
+      <w:r>
+        <w:t xml:space="preserve"> en el salón de fiestas: "LIV- Muktiespacio"</w:t>
       </w:r>
     </w:p>
     <w:p>
@@ -1641,6 +1541,76 @@
       </w:pPr>
       <w:r>
         <w:t>Teléfono "LIV Multi Espacio": +54 9 351 665-0027</w:t>
+      </w:r>
+    </w:p>
+    <w:p>
+      <w:pPr>
+        <w:pStyle w:val="Prrafodelista"/>
+        <w:numPr>
+          <w:ilvl w:val="0"/>
+          <w:numId w:val="1"/>
+        </w:numPr>
+        <w:spacing w:after="0" w:line="240" w:lineRule="auto"/>
+        <w:jc w:val="both"/>
+        <w:rPr>
+          <w:b/>
+          <w:bCs/>
+          <w:sz w:val="20"/>
+          <w:szCs w:val="24"/>
+        </w:rPr>
+      </w:pPr>
+      <w:r>
+        <w:rPr>
+          <w:b/>
+          <w:bCs/>
+          <w:sz w:val="20"/>
+          <w:szCs w:val="24"/>
+        </w:rPr>
+        <w:t xml:space="preserve">MOZA EN PLAYA </w:t>
+      </w:r>
+      <w:r>
+        <w:rPr>
+          <w:b/>
+          <w:bCs/>
+          <w:sz w:val="20"/>
+          <w:szCs w:val="24"/>
+        </w:rPr>
+        <w:t>DEL</w:t>
+      </w:r>
+      <w:r>
+        <w:rPr>
+          <w:b/>
+          <w:bCs/>
+          <w:sz w:val="20"/>
+          <w:szCs w:val="24"/>
+        </w:rPr>
+        <w:t xml:space="preserve"> CARMEN </w:t>
+      </w:r>
+    </w:p>
+    <w:p>
+      <w:pPr>
+        <w:spacing w:after="0" w:line="240" w:lineRule="auto"/>
+        <w:ind w:left="57" w:hanging="10"/>
+        <w:jc w:val="both"/>
+      </w:pPr>
+      <w:r>
+        <w:t>Trabajo como moza en el Restaurante "NATURAL", entre la avenida 10 y calle 6.</w:t>
+      </w:r>
+    </w:p>
+    <w:p>
+      <w:pPr>
+        <w:spacing w:after="0" w:line="240" w:lineRule="auto"/>
+        <w:ind w:left="57"/>
+        <w:jc w:val="both"/>
+        <w:rPr>
+          <w:sz w:val="16"/>
+        </w:rPr>
+      </w:pPr>
+      <w:r>
+        <w:rPr>
+          <w:sz w:val="16"/>
+        </w:rPr>
+        <w:t>Desde septiembre hasta la actualidad 2024</w:t>
       </w:r>
     </w:p>
     <w:p>
@@ -1795,16 +1765,6 @@
     </w:p>
     <w:p>
       <w:pPr>
-        <w:spacing w:after="0" w:line="240" w:lineRule="auto"/>
-        <w:ind w:left="57" w:hanging="346"/>
-        <w:jc w:val="both"/>
-        <w:rPr>
-          <w:sz w:val="24"/>
-        </w:rPr>
-      </w:pPr>
-    </w:p>
-    <w:p>
-      <w:pPr>
         <w:pStyle w:val="Prrafodelista"/>
         <w:numPr>
           <w:ilvl w:val="0"/>
@@ -2078,7 +2038,6 @@
         </w:rPr>
         <w:t xml:space="preserve">xel, </w:t>
       </w:r>
-      <w:proofErr w:type="spellStart"/>
       <w:r>
         <w:rPr>
           <w:color w:val="202020"/>
@@ -2093,16 +2052,7 @@
           <w:sz w:val="23"/>
           <w:szCs w:val="23"/>
         </w:rPr>
-        <w:t>owerpoint</w:t>
-      </w:r>
-      <w:proofErr w:type="spellEnd"/>
-      <w:r>
-        <w:rPr>
-          <w:color w:val="202020"/>
-          <w:sz w:val="23"/>
-          <w:szCs w:val="23"/>
-        </w:rPr>
-        <w:t xml:space="preserve"> y Word</w:t>
+        <w:t>owerpoint y Word</w:t>
       </w:r>
     </w:p>
     <w:p>
@@ -2145,9 +2095,6 @@
           <w:docGrid w:linePitch="299"/>
         </w:sectPr>
       </w:pPr>
-      <w:r>
-        <w:br w:type="page"/>
-      </w:r>
     </w:p>
     <w:p/>
     <w:sectPr>

</xml_diff>